<commit_message>
Første udkast til krav
</commit_message>
<xml_diff>
--- a/Rapport og projektdokumentation/Rapport/6) Krav.docx
+++ b/Rapport og projektdokumentation/Rapport/6) Krav.docx
@@ -3,9 +3,625 @@
 <w:document xmlns:wpc="http://schemas.microsoft.com/office/word/2010/wordprocessingCanvas" xmlns:mc="http://schemas.openxmlformats.org/markup-compatibility/2006" xmlns:o="urn:schemas-microsoft-com:office:office" xmlns:r="http://schemas.openxmlformats.org/officeDocument/2006/relationships" xmlns:m="http://schemas.openxmlformats.org/officeDocument/2006/math" xmlns:v="urn:schemas-microsoft-com:vml" xmlns:wp14="http://schemas.microsoft.com/office/word/2010/wordprocessingDrawing" xmlns:wp="http://schemas.openxmlformats.org/drawingml/2006/wordprocessingDrawing" xmlns:w10="urn:schemas-microsoft-com:office:word" xmlns:w="http://schemas.openxmlformats.org/wordprocessingml/2006/main" xmlns:w14="http://schemas.microsoft.com/office/word/2010/wordml" xmlns:w15="http://schemas.microsoft.com/office/word/2012/wordml" xmlns:wpg="http://schemas.microsoft.com/office/word/2010/wordprocessingGroup" xmlns:wpi="http://schemas.microsoft.com/office/word/2010/wordprocessingInk" xmlns:wne="http://schemas.microsoft.com/office/word/2006/wordml" xmlns:wps="http://schemas.microsoft.com/office/word/2010/wordprocessingShape" mc:Ignorable="w14 w15 wp14">
   <w:body>
     <w:p>
-      <w:bookmarkStart w:id="0" w:name="_GoBack"/>
-      <w:bookmarkEnd w:id="0"/>
-    </w:p>
+      <w:pPr>
+        <w:pStyle w:val="Overskrift1"/>
+      </w:pPr>
+      <w:r>
+        <w:t>Krav</w:t>
+      </w:r>
+    </w:p>
+    <w:p>
+      <w:r>
+        <w:rPr>
+          <w:noProof/>
+        </w:rPr>
+        <mc:AlternateContent>
+          <mc:Choice Requires="wps">
+            <w:drawing>
+              <wp:anchor distT="0" distB="0" distL="114300" distR="114300" simplePos="0" relativeHeight="251661312" behindDoc="1" locked="0" layoutInCell="1" allowOverlap="1" wp14:anchorId="3C6B2CDF" wp14:editId="76A542F2">
+                <wp:simplePos x="0" y="0"/>
+                <wp:positionH relativeFrom="column">
+                  <wp:posOffset>2139315</wp:posOffset>
+                </wp:positionH>
+                <wp:positionV relativeFrom="paragraph">
+                  <wp:posOffset>3180715</wp:posOffset>
+                </wp:positionV>
+                <wp:extent cx="3997325" cy="635"/>
+                <wp:effectExtent l="0" t="0" r="0" b="0"/>
+                <wp:wrapTight wrapText="bothSides">
+                  <wp:wrapPolygon edited="0">
+                    <wp:start x="0" y="0"/>
+                    <wp:lineTo x="0" y="21600"/>
+                    <wp:lineTo x="21600" y="21600"/>
+                    <wp:lineTo x="21600" y="0"/>
+                  </wp:wrapPolygon>
+                </wp:wrapTight>
+                <wp:docPr id="2" name="Tekstfelt 2"/>
+                <wp:cNvGraphicFramePr/>
+                <a:graphic xmlns:a="http://schemas.openxmlformats.org/drawingml/2006/main">
+                  <a:graphicData uri="http://schemas.microsoft.com/office/word/2010/wordprocessingShape">
+                    <wps:wsp>
+                      <wps:cNvSpPr txBox="1"/>
+                      <wps:spPr>
+                        <a:xfrm>
+                          <a:off x="0" y="0"/>
+                          <a:ext cx="3997325" cy="635"/>
+                        </a:xfrm>
+                        <a:prstGeom prst="rect">
+                          <a:avLst/>
+                        </a:prstGeom>
+                        <a:solidFill>
+                          <a:prstClr val="white"/>
+                        </a:solidFill>
+                        <a:ln>
+                          <a:noFill/>
+                        </a:ln>
+                        <a:effectLst/>
+                      </wps:spPr>
+                      <wps:txbx>
+                        <w:txbxContent>
+                          <w:p>
+                            <w:pPr>
+                              <w:pStyle w:val="Billedtekst"/>
+                              <w:rPr>
+                                <w:noProof/>
+                                <w:lang w:val="en-US"/>
+                              </w:rPr>
+                            </w:pPr>
+                            <w:proofErr w:type="spellStart"/>
+                            <w:r>
+                              <w:rPr>
+                                <w:lang w:val="en-US"/>
+                              </w:rPr>
+                              <w:t>Figur</w:t>
+                            </w:r>
+                            <w:proofErr w:type="spellEnd"/>
+                            <w:r>
+                              <w:rPr>
+                                <w:lang w:val="en-US"/>
+                              </w:rPr>
+                              <w:t xml:space="preserve"> </w:t>
+                            </w:r>
+                            <w:r>
+                              <w:fldChar w:fldCharType="begin"/>
+                            </w:r>
+                            <w:r>
+                              <w:rPr>
+                                <w:lang w:val="en-US"/>
+                              </w:rPr>
+                              <w:instrText xml:space="preserve"> SEQ Figur \* ARABIC </w:instrText>
+                            </w:r>
+                            <w:r>
+                              <w:fldChar w:fldCharType="separate"/>
+                            </w:r>
+                            <w:r>
+                              <w:rPr>
+                                <w:noProof/>
+                                <w:lang w:val="en-US"/>
+                              </w:rPr>
+                              <w:t>1</w:t>
+                            </w:r>
+                            <w:r>
+                              <w:fldChar w:fldCharType="end"/>
+                            </w:r>
+                            <w:r>
+                              <w:rPr>
+                                <w:lang w:val="en-US"/>
+                              </w:rPr>
+                              <w:t>: Use case diagram over BodyRock3000</w:t>
+                            </w:r>
+                          </w:p>
+                        </w:txbxContent>
+                      </wps:txbx>
+                      <wps:bodyPr rot="0" spcFirstLastPara="0" vertOverflow="overflow" horzOverflow="overflow" vert="horz" wrap="square" lIns="0" tIns="0" rIns="0" bIns="0" numCol="1" spcCol="0" rtlCol="0" fromWordArt="0" anchor="t" anchorCtr="0" forceAA="0" compatLnSpc="1">
+                        <a:prstTxWarp prst="textNoShape">
+                          <a:avLst/>
+                        </a:prstTxWarp>
+                        <a:spAutoFit/>
+                      </wps:bodyPr>
+                    </wps:wsp>
+                  </a:graphicData>
+                </a:graphic>
+              </wp:anchor>
+            </w:drawing>
+          </mc:Choice>
+          <mc:Fallback>
+            <w:pict>
+              <v:shapetype w14:anchorId="3C6B2CDF" id="_x0000_t202" coordsize="21600,21600" o:spt="202" path="m,l,21600r21600,l21600,xe">
+                <v:stroke joinstyle="miter"/>
+                <v:path gradientshapeok="t" o:connecttype="rect"/>
+              </v:shapetype>
+              <v:shape id="Tekstfelt 2" o:spid="_x0000_s1026" type="#_x0000_t202" style="position:absolute;margin-left:168.45pt;margin-top:250.45pt;width:314.75pt;height:.05pt;z-index:-251655168;visibility:visible;mso-wrap-style:square;mso-wrap-distance-left:9pt;mso-wrap-distance-top:0;mso-wrap-distance-right:9pt;mso-wrap-distance-bottom:0;mso-position-horizontal:absolute;mso-position-horizontal-relative:text;mso-position-vertical:absolute;mso-position-vertical-relative:text;v-text-anchor:top" o:gfxdata="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" stroked="f">
+                <v:textbox style="mso-fit-shape-to-text:t" inset="0,0,0,0">
+                  <w:txbxContent>
+                    <w:p>
+                      <w:pPr>
+                        <w:pStyle w:val="Billedtekst"/>
+                        <w:rPr>
+                          <w:noProof/>
+                          <w:lang w:val="en-US"/>
+                        </w:rPr>
+                      </w:pPr>
+                      <w:proofErr w:type="spellStart"/>
+                      <w:r>
+                        <w:rPr>
+                          <w:lang w:val="en-US"/>
+                        </w:rPr>
+                        <w:t>Figur</w:t>
+                      </w:r>
+                      <w:proofErr w:type="spellEnd"/>
+                      <w:r>
+                        <w:rPr>
+                          <w:lang w:val="en-US"/>
+                        </w:rPr>
+                        <w:t xml:space="preserve"> </w:t>
+                      </w:r>
+                      <w:r>
+                        <w:fldChar w:fldCharType="begin"/>
+                      </w:r>
+                      <w:r>
+                        <w:rPr>
+                          <w:lang w:val="en-US"/>
+                        </w:rPr>
+                        <w:instrText xml:space="preserve"> SEQ Figur \* ARABIC </w:instrText>
+                      </w:r>
+                      <w:r>
+                        <w:fldChar w:fldCharType="separate"/>
+                      </w:r>
+                      <w:r>
+                        <w:rPr>
+                          <w:noProof/>
+                          <w:lang w:val="en-US"/>
+                        </w:rPr>
+                        <w:t>1</w:t>
+                      </w:r>
+                      <w:r>
+                        <w:fldChar w:fldCharType="end"/>
+                      </w:r>
+                      <w:r>
+                        <w:rPr>
+                          <w:lang w:val="en-US"/>
+                        </w:rPr>
+                        <w:t>: Use case diagram over BodyRock3000</w:t>
+                      </w:r>
+                    </w:p>
+                  </w:txbxContent>
+                </v:textbox>
+                <w10:wrap type="tight"/>
+              </v:shape>
+            </w:pict>
+          </mc:Fallback>
+        </mc:AlternateContent>
+      </w:r>
+      <w:r>
+        <w:rPr>
+          <w:noProof/>
+          <w:lang w:eastAsia="da-DK"/>
+        </w:rPr>
+        <w:drawing>
+          <wp:anchor distT="0" distB="0" distL="114300" distR="114300" simplePos="0" relativeHeight="251659264" behindDoc="1" locked="0" layoutInCell="1" allowOverlap="1" wp14:anchorId="251C3DE0" wp14:editId="477E8767">
+            <wp:simplePos x="0" y="0"/>
+            <wp:positionH relativeFrom="column">
+              <wp:posOffset>2139684</wp:posOffset>
+            </wp:positionH>
+            <wp:positionV relativeFrom="paragraph">
+              <wp:posOffset>8743</wp:posOffset>
+            </wp:positionV>
+            <wp:extent cx="3997325" cy="3115310"/>
+            <wp:effectExtent l="0" t="0" r="3175" b="8890"/>
+            <wp:wrapTight wrapText="bothSides">
+              <wp:wrapPolygon edited="0">
+                <wp:start x="0" y="0"/>
+                <wp:lineTo x="0" y="21530"/>
+                <wp:lineTo x="21514" y="21530"/>
+                <wp:lineTo x="21514" y="0"/>
+                <wp:lineTo x="0" y="0"/>
+              </wp:wrapPolygon>
+            </wp:wrapTight>
+            <wp:docPr id="1" name="Billede 1"/>
+            <wp:cNvGraphicFramePr>
+              <a:graphicFrameLocks xmlns:a="http://schemas.openxmlformats.org/drawingml/2006/main" noChangeAspect="1"/>
+            </wp:cNvGraphicFramePr>
+            <a:graphic xmlns:a="http://schemas.openxmlformats.org/drawingml/2006/main">
+              <a:graphicData uri="http://schemas.openxmlformats.org/drawingml/2006/picture">
+                <pic:pic xmlns:pic="http://schemas.openxmlformats.org/drawingml/2006/picture">
+                  <pic:nvPicPr>
+                    <pic:cNvPr id="1" name=""/>
+                    <pic:cNvPicPr/>
+                  </pic:nvPicPr>
+                  <pic:blipFill>
+                    <a:blip r:embed="rId8"/>
+                    <a:stretch>
+                      <a:fillRect/>
+                    </a:stretch>
+                  </pic:blipFill>
+                  <pic:spPr>
+                    <a:xfrm>
+                      <a:off x="0" y="0"/>
+                      <a:ext cx="3997325" cy="3115310"/>
+                    </a:xfrm>
+                    <a:prstGeom prst="rect">
+                      <a:avLst/>
+                    </a:prstGeom>
+                  </pic:spPr>
+                </pic:pic>
+              </a:graphicData>
+            </a:graphic>
+            <wp14:sizeRelH relativeFrom="margin">
+              <wp14:pctWidth>0</wp14:pctWidth>
+            </wp14:sizeRelH>
+            <wp14:sizeRelV relativeFrom="margin">
+              <wp14:pctHeight>0</wp14:pctHeight>
+            </wp14:sizeRelV>
+          </wp:anchor>
+        </w:drawing>
+      </w:r>
+      <w:r>
+        <w:t xml:space="preserve">Ud fra opgaveformuleringen, er der udarbejdet en række </w:t>
+      </w:r>
+      <w:proofErr w:type="spellStart"/>
+      <w:r>
+        <w:t>use</w:t>
+      </w:r>
+      <w:proofErr w:type="spellEnd"/>
+      <w:r>
+        <w:t xml:space="preserve"> cases, som beskriver aktørernes interaktion med systemet. Disse </w:t>
+      </w:r>
+      <w:proofErr w:type="spellStart"/>
+      <w:r>
+        <w:t>use</w:t>
+      </w:r>
+      <w:proofErr w:type="spellEnd"/>
+      <w:r>
+        <w:t xml:space="preserve"> cases fungerer som kravspecifikation, og bruges i den tidlige del af udviklingsfasen, til at bestemme systemets funktionalitet. For at se de </w:t>
+      </w:r>
+      <w:proofErr w:type="spellStart"/>
+      <w:r>
+        <w:t>fully</w:t>
+      </w:r>
+      <w:proofErr w:type="spellEnd"/>
+      <w:r>
+        <w:t xml:space="preserve"> </w:t>
+      </w:r>
+      <w:proofErr w:type="spellStart"/>
+      <w:r>
+        <w:t>dressed</w:t>
+      </w:r>
+      <w:proofErr w:type="spellEnd"/>
+      <w:r>
+        <w:t xml:space="preserve"> </w:t>
+      </w:r>
+      <w:proofErr w:type="spellStart"/>
+      <w:r>
+        <w:t>use</w:t>
+      </w:r>
+      <w:proofErr w:type="spellEnd"/>
+      <w:r>
+        <w:t xml:space="preserve"> cases, henvises til</w:t>
+      </w:r>
+      <w:r>
+        <w:t xml:space="preserve"> dokumentationen.</w:t>
+      </w:r>
+      <w:r>
+        <w:rPr>
+          <w:rStyle w:val="Fodnotehenvisning"/>
+        </w:rPr>
+        <w:footnoteReference w:id="1"/>
+      </w:r>
+    </w:p>
+    <w:p/>
+    <w:p>
+      <w:pPr>
+        <w:pStyle w:val="Overskrift2"/>
+      </w:pPr>
+      <w:r>
+        <w:t xml:space="preserve">Aktørbeskrivelse </w:t>
+      </w:r>
+    </w:p>
+    <w:p>
+      <w:r>
+        <w:t xml:space="preserve">På </w:t>
+      </w:r>
+      <w:proofErr w:type="spellStart"/>
+      <w:r>
+        <w:t>use</w:t>
+      </w:r>
+      <w:proofErr w:type="spellEnd"/>
+      <w:r>
+        <w:t xml:space="preserve"> case-diagrammet ses en række aktører. Disse er beskrevet i følgende aktørbeskrivelse:</w:t>
+      </w:r>
+    </w:p>
+    <w:p/>
+    <w:p>
+      <w:r>
+        <w:rPr>
+          <w:b/>
+        </w:rPr>
+        <w:t>Bruger</w:t>
+      </w:r>
+      <w:r>
+        <w:t xml:space="preserve"> er en primær aktør, som ønsker at benytte systemet BodyRock3000, ved at indstille diverse konfigurationer etc.</w:t>
+      </w:r>
+      <w:r>
+        <w:rPr>
+          <w:rStyle w:val="Fodnotehenvisning"/>
+        </w:rPr>
+        <w:footnoteReference w:id="2"/>
+      </w:r>
+      <w:r>
+        <w:t xml:space="preserve"> </w:t>
+      </w:r>
+    </w:p>
+    <w:p>
+      <w:r>
+        <w:rPr>
+          <w:b/>
+        </w:rPr>
+        <w:t xml:space="preserve">MIDI-modtager </w:t>
+      </w:r>
+      <w:r>
+        <w:t>er en sekundær aktør, som kan transformere de generede MIDI signaler.</w:t>
+      </w:r>
+      <w:r>
+        <w:rPr>
+          <w:rStyle w:val="Fodnotehenvisning"/>
+        </w:rPr>
+        <w:footnoteReference w:id="3"/>
+      </w:r>
+    </w:p>
+    <w:p>
+      <w:r>
+        <w:rPr>
+          <w:b/>
+        </w:rPr>
+        <w:t xml:space="preserve">Højtalersystem </w:t>
+      </w:r>
+      <w:r>
+        <w:t>er en sekundær aktør, som afspiller den ønskede lyd.</w:t>
+      </w:r>
+      <w:r>
+        <w:rPr>
+          <w:rStyle w:val="Fodnotehenvisning"/>
+        </w:rPr>
+        <w:footnoteReference w:id="4"/>
+      </w:r>
+    </w:p>
+    <w:p/>
+    <w:p>
+      <w:pPr>
+        <w:pStyle w:val="Overskrift2"/>
+      </w:pPr>
+      <w:proofErr w:type="spellStart"/>
+      <w:r>
+        <w:t>Use</w:t>
+      </w:r>
+      <w:proofErr w:type="spellEnd"/>
+      <w:r>
+        <w:t xml:space="preserve"> case- beskrivelse </w:t>
+      </w:r>
+    </w:p>
+    <w:p>
+      <w:proofErr w:type="spellStart"/>
+      <w:r>
+        <w:t>Use</w:t>
+      </w:r>
+      <w:proofErr w:type="spellEnd"/>
+      <w:r>
+        <w:t xml:space="preserve"> cases fra </w:t>
+      </w:r>
+      <w:proofErr w:type="spellStart"/>
+      <w:r>
+        <w:t>use</w:t>
+      </w:r>
+      <w:proofErr w:type="spellEnd"/>
+      <w:r>
+        <w:t xml:space="preserve"> case-diagrammet er beskrevet i følgende afsnit. Hver </w:t>
+      </w:r>
+      <w:proofErr w:type="spellStart"/>
+      <w:r>
+        <w:t>use</w:t>
+      </w:r>
+      <w:proofErr w:type="spellEnd"/>
+      <w:r>
+        <w:t xml:space="preserve"> case beskriver et scenarie hvor en aktør interagerer med systemet.</w:t>
+      </w:r>
+    </w:p>
+    <w:p>
+      <w:pPr>
+        <w:pStyle w:val="Overskrift3"/>
+      </w:pPr>
+      <w:r>
+        <w:t>Forbind Body og Rock</w:t>
+      </w:r>
+    </w:p>
+    <w:p>
+      <w:r>
+        <w:t>Brugeren tænder for Body og Rock, og benytter herefter hovedmenuen til at forbinde Body til Rock.</w:t>
+      </w:r>
+      <w:r>
+        <w:rPr>
+          <w:rStyle w:val="Fodnotehenvisning"/>
+        </w:rPr>
+        <w:footnoteReference w:id="5"/>
+      </w:r>
+    </w:p>
+    <w:p>
+      <w:pPr>
+        <w:pStyle w:val="Overskrift3"/>
+      </w:pPr>
+      <w:r>
+        <w:t>Installér lydpakker</w:t>
+      </w:r>
+    </w:p>
+    <w:p>
+      <w:r>
+        <w:t xml:space="preserve">Brugeren benytter Rocks hovedmenu </w:t>
+      </w:r>
+      <w:r>
+        <w:t>til at importere og installere en lydpakke.</w:t>
+      </w:r>
+      <w:r>
+        <w:rPr>
+          <w:rStyle w:val="Fodnotehenvisning"/>
+        </w:rPr>
+        <w:footnoteReference w:id="6"/>
+      </w:r>
+    </w:p>
+    <w:p>
+      <w:pPr>
+        <w:pStyle w:val="Overskrift3"/>
+      </w:pPr>
+      <w:r>
+        <w:lastRenderedPageBreak/>
+        <w:t xml:space="preserve">Konfigurer sensorer </w:t>
+      </w:r>
+    </w:p>
+    <w:p>
+      <w:r>
+        <w:t>Brugeren benytter Rocks hovedmenu til at oprette en ny sensorkonfiguration.</w:t>
+      </w:r>
+      <w:r>
+        <w:rPr>
+          <w:rStyle w:val="Fodnotehenvisning"/>
+        </w:rPr>
+        <w:footnoteReference w:id="7"/>
+      </w:r>
+    </w:p>
+    <w:p>
+      <w:pPr>
+        <w:pStyle w:val="Overskrift3"/>
+      </w:pPr>
+      <w:r>
+        <w:t xml:space="preserve">Konfigurer </w:t>
+      </w:r>
+      <w:proofErr w:type="spellStart"/>
+      <w:r>
+        <w:t>presets</w:t>
+      </w:r>
+      <w:proofErr w:type="spellEnd"/>
+    </w:p>
+    <w:p>
+      <w:r>
+        <w:t xml:space="preserve">Brugeren benytter Rocks hovedmenu til at oprette en ny </w:t>
+      </w:r>
+      <w:proofErr w:type="spellStart"/>
+      <w:r>
+        <w:t>preset</w:t>
+      </w:r>
+      <w:proofErr w:type="spellEnd"/>
+      <w:r>
+        <w:t xml:space="preserve"> konfiguration.</w:t>
+      </w:r>
+      <w:r>
+        <w:rPr>
+          <w:rStyle w:val="Fodnotehenvisning"/>
+        </w:rPr>
+        <w:footnoteReference w:id="8"/>
+      </w:r>
+    </w:p>
+    <w:p>
+      <w:pPr>
+        <w:pStyle w:val="Overskrift3"/>
+      </w:pPr>
+      <w:r>
+        <w:t xml:space="preserve">Vælg </w:t>
+      </w:r>
+      <w:proofErr w:type="spellStart"/>
+      <w:r>
+        <w:t>preset</w:t>
+      </w:r>
+      <w:proofErr w:type="spellEnd"/>
+      <w:r>
+        <w:t xml:space="preserve"> </w:t>
+      </w:r>
+    </w:p>
+    <w:p>
+      <w:r>
+        <w:t xml:space="preserve">Brugeren vælger </w:t>
+      </w:r>
+      <w:proofErr w:type="spellStart"/>
+      <w:r>
+        <w:t>preset</w:t>
+      </w:r>
+      <w:proofErr w:type="spellEnd"/>
+      <w:r>
+        <w:t xml:space="preserve"> ved at trykke på knapmatrixen placeret på Body.</w:t>
+      </w:r>
+      <w:r>
+        <w:rPr>
+          <w:rStyle w:val="Fodnotehenvisning"/>
+        </w:rPr>
+        <w:footnoteReference w:id="9"/>
+      </w:r>
+    </w:p>
+    <w:p>
+      <w:pPr>
+        <w:pStyle w:val="Overskrift3"/>
+      </w:pPr>
+      <w:r>
+        <w:t>Indsaml sensordata</w:t>
+      </w:r>
+    </w:p>
+    <w:p>
+      <w:r>
+        <w:t xml:space="preserve">Sensor genererer </w:t>
+      </w:r>
+      <w:proofErr w:type="spellStart"/>
+      <w:r>
+        <w:t>rådata</w:t>
+      </w:r>
+      <w:proofErr w:type="spellEnd"/>
+      <w:r>
+        <w:t>, hvilket sendes trådløst til Rock hvor det gemmes i en buffer.</w:t>
+      </w:r>
+      <w:r>
+        <w:rPr>
+          <w:rStyle w:val="Fodnotehenvisning"/>
+        </w:rPr>
+        <w:footnoteReference w:id="10"/>
+      </w:r>
+    </w:p>
+    <w:p>
+      <w:pPr>
+        <w:pStyle w:val="Overskrift3"/>
+      </w:pPr>
+      <w:r>
+        <w:t>Generér MIDI</w:t>
+      </w:r>
+    </w:p>
+    <w:p>
+      <w:r>
+        <w:t>Læser data fra buffer og omdanner det til MIDI signaler.</w:t>
+      </w:r>
+      <w:r>
+        <w:rPr>
+          <w:rStyle w:val="Fodnotehenvisning"/>
+        </w:rPr>
+        <w:footnoteReference w:id="11"/>
+      </w:r>
+    </w:p>
+    <w:p>
+      <w:pPr>
+        <w:pStyle w:val="Overskrift3"/>
+      </w:pPr>
+      <w:r>
+        <w:t xml:space="preserve">Afspil lyd </w:t>
+      </w:r>
+    </w:p>
+    <w:p>
+      <w:r>
+        <w:t>Der bliver afspillet den lyd som er genereret af BodyRock3000.</w:t>
+      </w:r>
+      <w:r>
+        <w:rPr>
+          <w:rStyle w:val="Fodnotehenvisning"/>
+        </w:rPr>
+        <w:footnoteReference w:id="12"/>
+      </w:r>
+    </w:p>
+    <w:p/>
+    <w:p/>
+    <w:p/>
     <w:sectPr>
       <w:pgSz w:w="11906" w:h="16838"/>
       <w:pgMar w:top="1701" w:right="1134" w:bottom="1701" w:left="1134" w:header="708" w:footer="708" w:gutter="0"/>
@@ -14,6 +630,250 @@
     </w:sectPr>
   </w:body>
 </w:document>
+</file>
+
+<file path=word/endnotes.xml><?xml version="1.0" encoding="utf-8"?>
+<w:endnotes xmlns:wpc="http://schemas.microsoft.com/office/word/2010/wordprocessingCanvas" xmlns:mc="http://schemas.openxmlformats.org/markup-compatibility/2006" xmlns:o="urn:schemas-microsoft-com:office:office" xmlns:r="http://schemas.openxmlformats.org/officeDocument/2006/relationships" xmlns:m="http://schemas.openxmlformats.org/officeDocument/2006/math" xmlns:v="urn:schemas-microsoft-com:vml" xmlns:wp14="http://schemas.microsoft.com/office/word/2010/wordprocessingDrawing" xmlns:wp="http://schemas.openxmlformats.org/drawingml/2006/wordprocessingDrawing" xmlns:w10="urn:schemas-microsoft-com:office:word" xmlns:w="http://schemas.openxmlformats.org/wordprocessingml/2006/main" xmlns:w14="http://schemas.microsoft.com/office/word/2010/wordml" xmlns:w15="http://schemas.microsoft.com/office/word/2012/wordml" xmlns:wpg="http://schemas.microsoft.com/office/word/2010/wordprocessingGroup" xmlns:wpi="http://schemas.microsoft.com/office/word/2010/wordprocessingInk" xmlns:wne="http://schemas.microsoft.com/office/word/2006/wordml" xmlns:wps="http://schemas.microsoft.com/office/word/2010/wordprocessingShape" mc:Ignorable="w14 w15 wp14">
+  <w:endnote w:type="separator" w:id="-1">
+    <w:p>
+      <w:pPr>
+        <w:spacing w:after="0" w:line="240" w:lineRule="auto"/>
+      </w:pPr>
+      <w:r>
+        <w:separator/>
+      </w:r>
+    </w:p>
+  </w:endnote>
+  <w:endnote w:type="continuationSeparator" w:id="0">
+    <w:p>
+      <w:pPr>
+        <w:spacing w:after="0" w:line="240" w:lineRule="auto"/>
+      </w:pPr>
+      <w:r>
+        <w:continuationSeparator/>
+      </w:r>
+    </w:p>
+  </w:endnote>
+</w:endnotes>
+</file>
+
+<file path=word/footnotes.xml><?xml version="1.0" encoding="utf-8"?>
+<w:footnotes xmlns:wpc="http://schemas.microsoft.com/office/word/2010/wordprocessingCanvas" xmlns:mc="http://schemas.openxmlformats.org/markup-compatibility/2006" xmlns:o="urn:schemas-microsoft-com:office:office" xmlns:r="http://schemas.openxmlformats.org/officeDocument/2006/relationships" xmlns:m="http://schemas.openxmlformats.org/officeDocument/2006/math" xmlns:v="urn:schemas-microsoft-com:vml" xmlns:wp14="http://schemas.microsoft.com/office/word/2010/wordprocessingDrawing" xmlns:wp="http://schemas.openxmlformats.org/drawingml/2006/wordprocessingDrawing" xmlns:w10="urn:schemas-microsoft-com:office:word" xmlns:w="http://schemas.openxmlformats.org/wordprocessingml/2006/main" xmlns:w14="http://schemas.microsoft.com/office/word/2010/wordml" xmlns:w15="http://schemas.microsoft.com/office/word/2012/wordml" xmlns:wpg="http://schemas.microsoft.com/office/word/2010/wordprocessingGroup" xmlns:wpi="http://schemas.microsoft.com/office/word/2010/wordprocessingInk" xmlns:wne="http://schemas.microsoft.com/office/word/2006/wordml" xmlns:wps="http://schemas.microsoft.com/office/word/2010/wordprocessingShape" mc:Ignorable="w14 w15 wp14">
+  <w:footnote w:type="separator" w:id="-1">
+    <w:p>
+      <w:pPr>
+        <w:spacing w:after="0" w:line="240" w:lineRule="auto"/>
+      </w:pPr>
+      <w:r>
+        <w:separator/>
+      </w:r>
+    </w:p>
+  </w:footnote>
+  <w:footnote w:type="continuationSeparator" w:id="0">
+    <w:p>
+      <w:pPr>
+        <w:spacing w:after="0" w:line="240" w:lineRule="auto"/>
+      </w:pPr>
+      <w:r>
+        <w:continuationSeparator/>
+      </w:r>
+    </w:p>
+  </w:footnote>
+  <w:footnote w:id="1">
+    <w:p>
+      <w:pPr>
+        <w:pStyle w:val="Fodnotetekst"/>
+      </w:pPr>
+      <w:r>
+        <w:rPr>
+          <w:rStyle w:val="Fodnotehenvisning"/>
+        </w:rPr>
+        <w:footnoteRef/>
+      </w:r>
+      <w:r>
+        <w:t xml:space="preserve"> REFERENCE</w:t>
+      </w:r>
+    </w:p>
+  </w:footnote>
+  <w:footnote w:id="2">
+    <w:p>
+      <w:pPr>
+        <w:pStyle w:val="Fodnotetekst"/>
+      </w:pPr>
+      <w:r>
+        <w:rPr>
+          <w:rStyle w:val="Fodnotehenvisning"/>
+        </w:rPr>
+        <w:footnoteRef/>
+      </w:r>
+      <w:r>
+        <w:t xml:space="preserve"> REFERENCE</w:t>
+      </w:r>
+    </w:p>
+  </w:footnote>
+  <w:footnote w:id="3">
+    <w:p>
+      <w:pPr>
+        <w:pStyle w:val="Fodnotetekst"/>
+      </w:pPr>
+      <w:r>
+        <w:rPr>
+          <w:rStyle w:val="Fodnotehenvisning"/>
+        </w:rPr>
+        <w:footnoteRef/>
+      </w:r>
+      <w:r>
+        <w:t xml:space="preserve"> REFERENCE</w:t>
+      </w:r>
+    </w:p>
+  </w:footnote>
+  <w:footnote w:id="4">
+    <w:p>
+      <w:pPr>
+        <w:pStyle w:val="Fodnotetekst"/>
+      </w:pPr>
+      <w:r>
+        <w:rPr>
+          <w:rStyle w:val="Fodnotehenvisning"/>
+        </w:rPr>
+        <w:footnoteRef/>
+      </w:r>
+      <w:r>
+        <w:t xml:space="preserve"> REFERENCE </w:t>
+      </w:r>
+    </w:p>
+  </w:footnote>
+  <w:footnote w:id="5">
+    <w:p>
+      <w:pPr>
+        <w:pStyle w:val="Fodnotetekst"/>
+      </w:pPr>
+      <w:r>
+        <w:rPr>
+          <w:rStyle w:val="Fodnotehenvisning"/>
+        </w:rPr>
+        <w:footnoteRef/>
+      </w:r>
+      <w:r>
+        <w:t xml:space="preserve"> REFERENCE </w:t>
+      </w:r>
+    </w:p>
+  </w:footnote>
+  <w:footnote w:id="6">
+    <w:p>
+      <w:pPr>
+        <w:pStyle w:val="Fodnotetekst"/>
+      </w:pPr>
+      <w:r>
+        <w:rPr>
+          <w:rStyle w:val="Fodnotehenvisning"/>
+        </w:rPr>
+        <w:footnoteRef/>
+      </w:r>
+      <w:r>
+        <w:t xml:space="preserve"> REFERENCE</w:t>
+      </w:r>
+    </w:p>
+  </w:footnote>
+  <w:footnote w:id="7">
+    <w:p>
+      <w:pPr>
+        <w:pStyle w:val="Fodnotetekst"/>
+      </w:pPr>
+      <w:r>
+        <w:rPr>
+          <w:rStyle w:val="Fodnotehenvisning"/>
+        </w:rPr>
+        <w:footnoteRef/>
+      </w:r>
+      <w:r>
+        <w:t xml:space="preserve"> REFERENCE </w:t>
+      </w:r>
+    </w:p>
+  </w:footnote>
+  <w:footnote w:id="8">
+    <w:p>
+      <w:pPr>
+        <w:pStyle w:val="Fodnotetekst"/>
+      </w:pPr>
+      <w:r>
+        <w:rPr>
+          <w:rStyle w:val="Fodnotehenvisning"/>
+        </w:rPr>
+        <w:footnoteRef/>
+      </w:r>
+      <w:r>
+        <w:t xml:space="preserve"> REFERENCE</w:t>
+      </w:r>
+    </w:p>
+  </w:footnote>
+  <w:footnote w:id="9">
+    <w:p>
+      <w:pPr>
+        <w:pStyle w:val="Fodnotetekst"/>
+      </w:pPr>
+      <w:r>
+        <w:rPr>
+          <w:rStyle w:val="Fodnotehenvisning"/>
+        </w:rPr>
+        <w:footnoteRef/>
+      </w:r>
+      <w:r>
+        <w:t xml:space="preserve"> REFERENCE </w:t>
+      </w:r>
+    </w:p>
+  </w:footnote>
+  <w:footnote w:id="10">
+    <w:p>
+      <w:pPr>
+        <w:pStyle w:val="Fodnotetekst"/>
+      </w:pPr>
+      <w:r>
+        <w:rPr>
+          <w:rStyle w:val="Fodnotehenvisning"/>
+        </w:rPr>
+        <w:footnoteRef/>
+      </w:r>
+      <w:r>
+        <w:t xml:space="preserve"> REFERENCE </w:t>
+      </w:r>
+    </w:p>
+  </w:footnote>
+  <w:footnote w:id="11">
+    <w:p>
+      <w:pPr>
+        <w:pStyle w:val="Fodnotetekst"/>
+      </w:pPr>
+      <w:r>
+        <w:rPr>
+          <w:rStyle w:val="Fodnotehenvisning"/>
+        </w:rPr>
+        <w:footnoteRef/>
+      </w:r>
+      <w:r>
+        <w:t xml:space="preserve"> REFERENCE </w:t>
+      </w:r>
+    </w:p>
+  </w:footnote>
+  <w:footnote w:id="12">
+    <w:p>
+      <w:pPr>
+        <w:pStyle w:val="Fodnotetekst"/>
+      </w:pPr>
+      <w:r>
+        <w:rPr>
+          <w:rStyle w:val="Fodnotehenvisning"/>
+        </w:rPr>
+        <w:footnoteRef/>
+      </w:r>
+      <w:r>
+        <w:t xml:space="preserve"> REFERENCE </w:t>
+      </w:r>
+      <w:bookmarkStart w:id="0" w:name="_GoBack"/>
+      <w:bookmarkEnd w:id="0"/>
+    </w:p>
+  </w:footnote>
+</w:footnotes>
 </file>
 
 <file path=word/numbering.xml><?xml version="1.0" encoding="utf-8"?>
@@ -1142,6 +2002,27 @@
     <w:name w:val="Normal"/>
     <w:qFormat/>
   </w:style>
+  <w:style w:type="paragraph" w:styleId="Overskrift1">
+    <w:name w:val="heading 1"/>
+    <w:basedOn w:val="Normal"/>
+    <w:next w:val="Normal"/>
+    <w:link w:val="Overskrift1Tegn"/>
+    <w:uiPriority w:val="9"/>
+    <w:qFormat/>
+    <w:rsid w:val="002644B3"/>
+    <w:pPr>
+      <w:keepNext/>
+      <w:keepLines/>
+      <w:spacing w:before="240" w:after="0"/>
+      <w:outlineLvl w:val="0"/>
+    </w:pPr>
+    <w:rPr>
+      <w:rFonts w:asciiTheme="majorHAnsi" w:eastAsiaTheme="majorEastAsia" w:hAnsiTheme="majorHAnsi" w:cstheme="majorBidi"/>
+      <w:color w:val="2E74B5" w:themeColor="accent1" w:themeShade="BF"/>
+      <w:sz w:val="32"/>
+      <w:szCs w:val="32"/>
+    </w:rPr>
+  </w:style>
   <w:style w:type="paragraph" w:styleId="Overskrift2">
     <w:name w:val="heading 2"/>
     <w:basedOn w:val="Normal"/>
@@ -1162,6 +2043,50 @@
       <w:color w:val="2E74B5" w:themeColor="accent1" w:themeShade="BF"/>
       <w:sz w:val="26"/>
       <w:szCs w:val="26"/>
+    </w:rPr>
+  </w:style>
+  <w:style w:type="paragraph" w:styleId="Overskrift3">
+    <w:name w:val="heading 3"/>
+    <w:basedOn w:val="Normal"/>
+    <w:next w:val="Normal"/>
+    <w:link w:val="Overskrift3Tegn"/>
+    <w:uiPriority w:val="9"/>
+    <w:unhideWhenUsed/>
+    <w:qFormat/>
+    <w:rsid w:val="00941223"/>
+    <w:pPr>
+      <w:keepNext/>
+      <w:keepLines/>
+      <w:spacing w:before="40" w:after="0"/>
+      <w:outlineLvl w:val="2"/>
+    </w:pPr>
+    <w:rPr>
+      <w:rFonts w:asciiTheme="majorHAnsi" w:eastAsiaTheme="majorEastAsia" w:hAnsiTheme="majorHAnsi" w:cstheme="majorBidi"/>
+      <w:color w:val="1F4D78" w:themeColor="accent1" w:themeShade="7F"/>
+      <w:sz w:val="24"/>
+      <w:szCs w:val="24"/>
+    </w:rPr>
+  </w:style>
+  <w:style w:type="paragraph" w:styleId="Overskrift4">
+    <w:name w:val="heading 4"/>
+    <w:basedOn w:val="Normal"/>
+    <w:next w:val="Normal"/>
+    <w:link w:val="Overskrift4Tegn"/>
+    <w:uiPriority w:val="9"/>
+    <w:unhideWhenUsed/>
+    <w:qFormat/>
+    <w:rsid w:val="00941223"/>
+    <w:pPr>
+      <w:keepNext/>
+      <w:keepLines/>
+      <w:spacing w:before="40" w:after="0"/>
+      <w:outlineLvl w:val="3"/>
+    </w:pPr>
+    <w:rPr>
+      <w:rFonts w:asciiTheme="majorHAnsi" w:eastAsiaTheme="majorEastAsia" w:hAnsiTheme="majorHAnsi" w:cstheme="majorBidi"/>
+      <w:i/>
+      <w:iCs/>
+      <w:color w:val="2E74B5" w:themeColor="accent1" w:themeShade="BF"/>
     </w:rPr>
   </w:style>
   <w:style w:type="character" w:default="1" w:styleId="Standardskrifttypeiafsnit">
@@ -1262,6 +2187,103 @@
       <w:color w:val="2E74B5" w:themeColor="accent1" w:themeShade="BF"/>
       <w:sz w:val="26"/>
       <w:szCs w:val="26"/>
+    </w:rPr>
+  </w:style>
+  <w:style w:type="character" w:customStyle="1" w:styleId="Overskrift1Tegn">
+    <w:name w:val="Overskrift 1 Tegn"/>
+    <w:basedOn w:val="Standardskrifttypeiafsnit"/>
+    <w:link w:val="Overskrift1"/>
+    <w:uiPriority w:val="9"/>
+    <w:rsid w:val="002644B3"/>
+    <w:rPr>
+      <w:rFonts w:asciiTheme="majorHAnsi" w:eastAsiaTheme="majorEastAsia" w:hAnsiTheme="majorHAnsi" w:cstheme="majorBidi"/>
+      <w:color w:val="2E74B5" w:themeColor="accent1" w:themeShade="BF"/>
+      <w:sz w:val="32"/>
+      <w:szCs w:val="32"/>
+    </w:rPr>
+  </w:style>
+  <w:style w:type="paragraph" w:styleId="Fodnotetekst">
+    <w:name w:val="footnote text"/>
+    <w:basedOn w:val="Normal"/>
+    <w:link w:val="FodnotetekstTegn"/>
+    <w:uiPriority w:val="99"/>
+    <w:semiHidden/>
+    <w:unhideWhenUsed/>
+    <w:rsid w:val="002644B3"/>
+    <w:pPr>
+      <w:spacing w:after="0" w:line="240" w:lineRule="auto"/>
+    </w:pPr>
+    <w:rPr>
+      <w:sz w:val="20"/>
+      <w:szCs w:val="20"/>
+    </w:rPr>
+  </w:style>
+  <w:style w:type="character" w:customStyle="1" w:styleId="FodnotetekstTegn">
+    <w:name w:val="Fodnotetekst Tegn"/>
+    <w:basedOn w:val="Standardskrifttypeiafsnit"/>
+    <w:link w:val="Fodnotetekst"/>
+    <w:uiPriority w:val="99"/>
+    <w:semiHidden/>
+    <w:rsid w:val="002644B3"/>
+    <w:rPr>
+      <w:sz w:val="20"/>
+      <w:szCs w:val="20"/>
+    </w:rPr>
+  </w:style>
+  <w:style w:type="character" w:styleId="Fodnotehenvisning">
+    <w:name w:val="footnote reference"/>
+    <w:basedOn w:val="Standardskrifttypeiafsnit"/>
+    <w:uiPriority w:val="99"/>
+    <w:semiHidden/>
+    <w:unhideWhenUsed/>
+    <w:rsid w:val="002644B3"/>
+    <w:rPr>
+      <w:vertAlign w:val="superscript"/>
+    </w:rPr>
+  </w:style>
+  <w:style w:type="paragraph" w:styleId="Billedtekst">
+    <w:name w:val="caption"/>
+    <w:basedOn w:val="Normal"/>
+    <w:next w:val="Normal"/>
+    <w:uiPriority w:val="35"/>
+    <w:unhideWhenUsed/>
+    <w:qFormat/>
+    <w:rsid w:val="002644B3"/>
+    <w:pPr>
+      <w:spacing w:after="200" w:line="240" w:lineRule="auto"/>
+    </w:pPr>
+    <w:rPr>
+      <w:i/>
+      <w:iCs/>
+      <w:color w:val="44546A" w:themeColor="text2"/>
+      <w:sz w:val="18"/>
+      <w:szCs w:val="18"/>
+    </w:rPr>
+  </w:style>
+  <w:style w:type="character" w:customStyle="1" w:styleId="Overskrift3Tegn">
+    <w:name w:val="Overskrift 3 Tegn"/>
+    <w:basedOn w:val="Standardskrifttypeiafsnit"/>
+    <w:link w:val="Overskrift3"/>
+    <w:uiPriority w:val="9"/>
+    <w:rsid w:val="00941223"/>
+    <w:rPr>
+      <w:rFonts w:asciiTheme="majorHAnsi" w:eastAsiaTheme="majorEastAsia" w:hAnsiTheme="majorHAnsi" w:cstheme="majorBidi"/>
+      <w:color w:val="1F4D78" w:themeColor="accent1" w:themeShade="7F"/>
+      <w:sz w:val="24"/>
+      <w:szCs w:val="24"/>
+    </w:rPr>
+  </w:style>
+  <w:style w:type="character" w:customStyle="1" w:styleId="Overskrift4Tegn">
+    <w:name w:val="Overskrift 4 Tegn"/>
+    <w:basedOn w:val="Standardskrifttypeiafsnit"/>
+    <w:link w:val="Overskrift4"/>
+    <w:uiPriority w:val="9"/>
+    <w:rsid w:val="00941223"/>
+    <w:rPr>
+      <w:rFonts w:asciiTheme="majorHAnsi" w:eastAsiaTheme="majorEastAsia" w:hAnsiTheme="majorHAnsi" w:cstheme="majorBidi"/>
+      <w:i/>
+      <w:iCs/>
+      <w:color w:val="2E74B5" w:themeColor="accent1" w:themeShade="BF"/>
     </w:rPr>
   </w:style>
 </w:styles>
@@ -1526,4 +2548,16 @@
     </a:ext>
   </a:extLst>
 </a:theme>
+</file>
+
+<file path=customXml/item1.xml><?xml version="1.0" encoding="utf-8"?>
+<b:Sources xmlns:b="http://schemas.openxmlformats.org/officeDocument/2006/bibliography" xmlns="http://schemas.openxmlformats.org/officeDocument/2006/bibliography" SelectedStyle="\apasixtheditionofficeonline.xsl" StyleName="APA" Version="6"/>
+</file>
+
+<file path=customXml/itemProps1.xml><?xml version="1.0" encoding="utf-8"?>
+<ds:datastoreItem xmlns:ds="http://schemas.openxmlformats.org/officeDocument/2006/customXml" ds:itemID="{E11FA2FD-19D8-47E4-8C13-5D4243B72C82}">
+  <ds:schemaRefs>
+    <ds:schemaRef ds:uri="http://schemas.openxmlformats.org/officeDocument/2006/bibliography"/>
+  </ds:schemaRefs>
+</ds:datastoreItem>
 </file>
</xml_diff>